<commit_message>
user entities + Repositories + DTOs Done
</commit_message>
<xml_diff>
--- a/milestones/phase1.docx
+++ b/milestones/phase1.docx
@@ -3,6 +3,8 @@
 <w:document xmlns:wpc="http://schemas.microsoft.com/office/word/2010/wordprocessingCanvas" xmlns:mc="http://schemas.openxmlformats.org/markup-compatibility/2006" xmlns:o="urn:schemas-microsoft-com:office:office" xmlns:r="http://schemas.openxmlformats.org/officeDocument/2006/relationships" xmlns:m="http://schemas.openxmlformats.org/officeDocument/2006/math" xmlns:v="urn:schemas-microsoft-com:vml" xmlns:wp14="http://schemas.microsoft.com/office/word/2010/wordprocessingDrawing" xmlns:wp="http://schemas.openxmlformats.org/drawingml/2006/wordprocessingDrawing" xmlns:w10="urn:schemas-microsoft-com:office:word" xmlns:w="http://schemas.openxmlformats.org/wordprocessingml/2006/main" xmlns:w14="http://schemas.microsoft.com/office/word/2010/wordml" xmlns:w15="http://schemas.microsoft.com/office/word/2012/wordml" xmlns:wpg="http://schemas.microsoft.com/office/word/2010/wordprocessingGroup" xmlns:wpi="http://schemas.microsoft.com/office/word/2010/wordprocessingInk" xmlns:wne="http://schemas.microsoft.com/office/word/2006/wordml" xmlns:wps="http://schemas.microsoft.com/office/word/2010/wordprocessingShape" mc:Ignorable="w14 w15 wp14">
   <w:body>
     <w:p>
+      <w:bookmarkStart w:id="0" w:name="_GoBack"/>
+      <w:bookmarkEnd w:id="0"/>
       <w:r>
         <w:t xml:space="preserve"># </w:t>
       </w:r>
@@ -13,7 +15,15 @@
         <w:t>🗓</w:t>
       </w:r>
       <w:r>
-        <w:t>️ InterPay: Daily Development Plan (Starting Tomorrow)</w:t>
+        <w:t xml:space="preserve">️ </w:t>
+      </w:r>
+      <w:proofErr w:type="spellStart"/>
+      <w:r>
+        <w:t>InterPay</w:t>
+      </w:r>
+      <w:proofErr w:type="spellEnd"/>
+      <w:r>
+        <w:t>: Daily Development Plan (Starting Tomorrow)</w:t>
       </w:r>
     </w:p>
     <w:p/>
@@ -28,7 +38,15 @@
         <w:t>📅</w:t>
       </w:r>
       <w:r>
-        <w:t xml:space="preserve"> **Phase 1: Foundation &amp; Infrastructure (Weeks 1-3)**</w:t>
+        <w:t xml:space="preserve"> **Phase 1: Foundation &amp; Infrastructure (Weeks 1-3</w:t>
+      </w:r>
+      <w:proofErr w:type="gramStart"/>
+      <w:r>
+        <w:t>)*</w:t>
+      </w:r>
+      <w:proofErr w:type="gramEnd"/>
+      <w:r>
+        <w:t>*</w:t>
       </w:r>
     </w:p>
     <w:p/>
@@ -45,7 +63,15 @@
     </w:p>
     <w:p>
       <w:r>
-        <w:t>- **Learning**: Microservices vs Monolith, Spring Boot basics</w:t>
+        <w:t xml:space="preserve">- **Learning**: </w:t>
+      </w:r>
+      <w:proofErr w:type="spellStart"/>
+      <w:r>
+        <w:t>Microservices</w:t>
+      </w:r>
+      <w:proofErr w:type="spellEnd"/>
+      <w:r>
+        <w:t xml:space="preserve"> vs Monolith, Spring Boot basics</w:t>
       </w:r>
     </w:p>
     <w:p>
@@ -55,17 +81,44 @@
     </w:p>
     <w:p>
       <w:r>
-        <w:t xml:space="preserve">  - [ ] Create GitHub repository `interpay-system`</w:t>
-      </w:r>
-    </w:p>
-    <w:p>
-      <w:r>
-        <w:t xml:space="preserve">  - [ ] Initialize project structure with 12 microservice folders</w:t>
-      </w:r>
-    </w:p>
-    <w:p>
-      <w:r>
-        <w:t xml:space="preserve">  - [ ] Set up Spring Boot 3.x for api-gateway service</w:t>
+        <w:t xml:space="preserve">  - [ ] Create GitHub repository `</w:t>
+      </w:r>
+      <w:proofErr w:type="spellStart"/>
+      <w:r>
+        <w:t>interpay</w:t>
+      </w:r>
+      <w:proofErr w:type="spellEnd"/>
+      <w:r>
+        <w:t>-system`</w:t>
+      </w:r>
+    </w:p>
+    <w:p>
+      <w:r>
+        <w:t xml:space="preserve">  - [ ] Initialize project structure with</w:t>
+      </w:r>
+      <w:r>
+        <w:t xml:space="preserve"> </w:t>
+      </w:r>
+      <w:proofErr w:type="spellStart"/>
+      <w:r>
+        <w:t>microservice</w:t>
+      </w:r>
+      <w:proofErr w:type="spellEnd"/>
+      <w:r>
+        <w:t xml:space="preserve"> folders</w:t>
+      </w:r>
+    </w:p>
+    <w:p>
+      <w:r>
+        <w:t xml:space="preserve">  - [ ] Set up Spring Boot 3.x for </w:t>
+      </w:r>
+      <w:proofErr w:type="spellStart"/>
+      <w:r>
+        <w:t>api</w:t>
+      </w:r>
+      <w:proofErr w:type="spellEnd"/>
+      <w:r>
+        <w:t>-gateway service</w:t>
       </w:r>
     </w:p>
     <w:p>
@@ -75,7 +128,15 @@
     </w:p>
     <w:p>
       <w:r>
-        <w:t>- **Success Check**: `curl http://localhost:8080` returns response</w:t>
+        <w:t>- **Success Check**: `curl http</w:t>
+      </w:r>
+      <w:proofErr w:type="gramStart"/>
+      <w:r>
+        <w:t>:/</w:t>
+      </w:r>
+      <w:proofErr w:type="gramEnd"/>
+      <w:r>
+        <w:t>/localhost:8080` returns response</w:t>
       </w:r>
     </w:p>
     <w:p/>
@@ -101,7 +162,15 @@
     </w:p>
     <w:p>
       <w:r>
-        <w:t xml:space="preserve">  - [ ] Register api-gateway with Eureka</w:t>
+        <w:t xml:space="preserve">  - [ ] Register </w:t>
+      </w:r>
+      <w:proofErr w:type="spellStart"/>
+      <w:r>
+        <w:t>api</w:t>
+      </w:r>
+      <w:proofErr w:type="spellEnd"/>
+      <w:r>
+        <w:t>-gateway with Eureka</w:t>
       </w:r>
     </w:p>
     <w:p>
@@ -142,7 +211,20 @@
     </w:p>
     <w:p>
       <w:r>
-        <w:t xml:space="preserve">  - [ ] Implement path-based routing (`/api/users/**` → user-service)</w:t>
+        <w:t xml:space="preserve">  - [ ] Implement path-based routing (`/</w:t>
+      </w:r>
+      <w:proofErr w:type="spellStart"/>
+      <w:proofErr w:type="gramStart"/>
+      <w:r>
+        <w:t>api</w:t>
+      </w:r>
+      <w:proofErr w:type="spellEnd"/>
+      <w:r>
+        <w:t>/</w:t>
+      </w:r>
+      <w:proofErr w:type="gramEnd"/>
+      <w:r>
+        <w:t>users/**` → user-service)</w:t>
       </w:r>
     </w:p>
     <w:p>
@@ -179,7 +261,15 @@
     </w:p>
     <w:p>
       <w:r>
-        <w:t xml:space="preserve">  - [ ] Set up Spring Cloud Config Server</w:t>
+        <w:t xml:space="preserve">  - [ ] Set up Spring Cloud </w:t>
+      </w:r>
+      <w:proofErr w:type="spellStart"/>
+      <w:r>
+        <w:t>Config</w:t>
+      </w:r>
+      <w:proofErr w:type="spellEnd"/>
+      <w:r>
+        <w:t xml:space="preserve"> Server</w:t>
       </w:r>
     </w:p>
     <w:p>
@@ -199,7 +289,15 @@
     </w:p>
     <w:p>
       <w:r>
-        <w:t>- **Success Check**: Services fetch config from central server</w:t>
+        <w:t xml:space="preserve">- **Success Check**: Services fetch </w:t>
+      </w:r>
+      <w:proofErr w:type="spellStart"/>
+      <w:r>
+        <w:t>config</w:t>
+      </w:r>
+      <w:proofErr w:type="spellEnd"/>
+      <w:r>
+        <w:t xml:space="preserve"> from central server</w:t>
       </w:r>
     </w:p>
     <w:p/>
@@ -220,12 +318,44 @@
     </w:p>
     <w:p>
       <w:r>
-        <w:t xml:space="preserve">  - [ ] Create Dockerfile for api-gateway</w:t>
-      </w:r>
-    </w:p>
-    <w:p>
-      <w:r>
-        <w:t xml:space="preserve">  - [ ] Dockerize service-discovery and config-server</w:t>
+        <w:t xml:space="preserve">  - [ ] Create </w:t>
+      </w:r>
+      <w:proofErr w:type="spellStart"/>
+      <w:r>
+        <w:t>Dockerfile</w:t>
+      </w:r>
+      <w:proofErr w:type="spellEnd"/>
+      <w:r>
+        <w:t xml:space="preserve"> for </w:t>
+      </w:r>
+      <w:proofErr w:type="spellStart"/>
+      <w:r>
+        <w:t>api</w:t>
+      </w:r>
+      <w:proofErr w:type="spellEnd"/>
+      <w:r>
+        <w:t>-gateway</w:t>
+      </w:r>
+    </w:p>
+    <w:p>
+      <w:r>
+        <w:t xml:space="preserve">  - [ ] </w:t>
+      </w:r>
+      <w:proofErr w:type="spellStart"/>
+      <w:r>
+        <w:t>Dockerize</w:t>
+      </w:r>
+      <w:proofErr w:type="spellEnd"/>
+      <w:r>
+        <w:t xml:space="preserve"> service-discovery and </w:t>
+      </w:r>
+      <w:proofErr w:type="spellStart"/>
+      <w:r>
+        <w:t>config</w:t>
+      </w:r>
+      <w:proofErr w:type="spellEnd"/>
+      <w:r>
+        <w:t>-server</w:t>
       </w:r>
     </w:p>
     <w:p>
@@ -240,7 +370,15 @@
     </w:p>
     <w:p>
       <w:r>
-        <w:t>- **Success Check**: All services run via `docker-compose up`</w:t>
+        <w:t>- **Success Check**: All services run via `</w:t>
+      </w:r>
+      <w:proofErr w:type="spellStart"/>
+      <w:r>
+        <w:t>docker</w:t>
+      </w:r>
+      <w:proofErr w:type="spellEnd"/>
+      <w:r>
+        <w:t>-compose up`</w:t>
       </w:r>
     </w:p>
     <w:p/>
@@ -256,12 +394,28 @@
     </w:p>
     <w:p>
       <w:r>
-        <w:t xml:space="preserve">  - [ ] Create Dockerfiles for all 12 services</w:t>
-      </w:r>
-    </w:p>
-    <w:p>
-      <w:r>
-        <w:t xml:space="preserve">  - [ ] Set up docker-compose.yml with all services</w:t>
+        <w:t xml:space="preserve">  - [ ] Create </w:t>
+      </w:r>
+      <w:proofErr w:type="spellStart"/>
+      <w:r>
+        <w:t>Dockerfiles</w:t>
+      </w:r>
+      <w:proofErr w:type="spellEnd"/>
+      <w:r>
+        <w:t xml:space="preserve"> for all 12 services</w:t>
+      </w:r>
+    </w:p>
+    <w:p>
+      <w:r>
+        <w:t xml:space="preserve">  - [ ] Set up </w:t>
+      </w:r>
+      <w:proofErr w:type="spellStart"/>
+      <w:r>
+        <w:t>docker-compose.yml</w:t>
+      </w:r>
+      <w:proofErr w:type="spellEnd"/>
+      <w:r>
+        <w:t xml:space="preserve"> with all services</w:t>
       </w:r>
     </w:p>
     <w:p>
@@ -276,7 +430,15 @@
     </w:p>
     <w:p>
       <w:r>
-        <w:t>- **Success Check**: Full system runs with single `docker-compose up`</w:t>
+        <w:t>- **Success Check**: Full system runs with single `</w:t>
+      </w:r>
+      <w:proofErr w:type="spellStart"/>
+      <w:r>
+        <w:t>docker</w:t>
+      </w:r>
+      <w:proofErr w:type="spellEnd"/>
+      <w:r>
+        <w:t>-compose up`</w:t>
       </w:r>
     </w:p>
     <w:p/>
@@ -321,7 +483,15 @@
         <w:t>✅</w:t>
       </w:r>
       <w:r>
-        <w:t xml:space="preserve"> Full microservices skeleton running in Docker</w:t>
+        <w:t xml:space="preserve"> Full </w:t>
+      </w:r>
+      <w:proofErr w:type="spellStart"/>
+      <w:r>
+        <w:t>microservices</w:t>
+      </w:r>
+      <w:proofErr w:type="spellEnd"/>
+      <w:r>
+        <w:t xml:space="preserve"> skeleton running in Docker</w:t>
       </w:r>
     </w:p>
     <w:p/>
@@ -395,17 +565,46 @@
     </w:p>
     <w:p>
       <w:r>
-        <w:t xml:space="preserve">  - [ ] Implement user registration endpoint `POST /api/users/register`</w:t>
-      </w:r>
-    </w:p>
-    <w:p>
-      <w:r>
-        <w:t xml:space="preserve">  - [ ] Add password encryption with BCrypt</w:t>
-      </w:r>
-    </w:p>
-    <w:p>
-      <w:r>
-        <w:t xml:space="preserve">  - [ ] Create login endpoint `POST /api/auth/login`</w:t>
+        <w:t xml:space="preserve">  - [ ] Implement user registration endpoint `POST /</w:t>
+      </w:r>
+      <w:proofErr w:type="spellStart"/>
+      <w:r>
+        <w:t>api</w:t>
+      </w:r>
+      <w:proofErr w:type="spellEnd"/>
+      <w:r>
+        <w:t>/users/register`</w:t>
+      </w:r>
+    </w:p>
+    <w:p>
+      <w:r>
+        <w:t xml:space="preserve">  - [ ] Add password encryption with </w:t>
+      </w:r>
+      <w:proofErr w:type="spellStart"/>
+      <w:r>
+        <w:t>BCrypt</w:t>
+      </w:r>
+      <w:proofErr w:type="spellEnd"/>
+    </w:p>
+    <w:p>
+      <w:r>
+        <w:t xml:space="preserve">  - [ ] Create login endpoint `POST /</w:t>
+      </w:r>
+      <w:proofErr w:type="spellStart"/>
+      <w:r>
+        <w:t>api</w:t>
+      </w:r>
+      <w:proofErr w:type="spellEnd"/>
+      <w:r>
+        <w:t>/</w:t>
+      </w:r>
+      <w:proofErr w:type="spellStart"/>
+      <w:r>
+        <w:t>auth</w:t>
+      </w:r>
+      <w:proofErr w:type="spellEnd"/>
+      <w:r>
+        <w:t>/login`</w:t>
       </w:r>
     </w:p>
     <w:p>
@@ -437,7 +636,15 @@
     </w:p>
     <w:p>
       <w:r>
-        <w:t xml:space="preserve">  - [ ] Implement JWT validation filter in api-gateway</w:t>
+        <w:t xml:space="preserve">  - [ ] Implement JWT validation filter in </w:t>
+      </w:r>
+      <w:proofErr w:type="spellStart"/>
+      <w:r>
+        <w:t>api</w:t>
+      </w:r>
+      <w:proofErr w:type="spellEnd"/>
+      <w:r>
+        <w:t>-gateway</w:t>
       </w:r>
     </w:p>
     <w:p>
@@ -483,7 +690,15 @@
     </w:p>
     <w:p>
       <w:r>
-        <w:t xml:space="preserve">  - [ ] Implement Wallet entity (id, userId, balance, currency)</w:t>
+        <w:t xml:space="preserve">  - [ ] Implement Wallet entity (id, </w:t>
+      </w:r>
+      <w:proofErr w:type="spellStart"/>
+      <w:r>
+        <w:t>userId</w:t>
+      </w:r>
+      <w:proofErr w:type="spellEnd"/>
+      <w:r>
+        <w:t>, balance, currency)</w:t>
       </w:r>
     </w:p>
     <w:p>
@@ -654,7 +869,15 @@
     </w:p>
     <w:p>
       <w:r>
-        <w:t xml:space="preserve">  - [ ] Optimize Dockerfiles for smaller image sizes</w:t>
+        <w:t xml:space="preserve">  - [ ] Optimize </w:t>
+      </w:r>
+      <w:proofErr w:type="spellStart"/>
+      <w:r>
+        <w:t>Dockerfiles</w:t>
+      </w:r>
+      <w:proofErr w:type="spellEnd"/>
+      <w:r>
+        <w:t xml:space="preserve"> for smaller image sizes</w:t>
       </w:r>
     </w:p>
     <w:p>
@@ -696,7 +919,15 @@
     </w:p>
     <w:p>
       <w:r>
-        <w:t xml:space="preserve">  - [ ] Create development docker-compose with hot reload</w:t>
+        <w:t xml:space="preserve">  - [ ] Create development </w:t>
+      </w:r>
+      <w:proofErr w:type="spellStart"/>
+      <w:r>
+        <w:t>docker</w:t>
+      </w:r>
+      <w:proofErr w:type="spellEnd"/>
+      <w:r>
+        <w:t>-compose with hot reload</w:t>
       </w:r>
     </w:p>
     <w:p>
@@ -711,12 +942,28 @@
     </w:p>
     <w:p>
       <w:r>
-        <w:t xml:space="preserve">  - [ ] Add utility containers (adminer, etc.)</w:t>
-      </w:r>
-    </w:p>
-    <w:p>
-      <w:r>
-        <w:t>- **Success Check**: `docker-compose up` starts complete development environment</w:t>
+        <w:t xml:space="preserve">  - [ ] Add utility containers (</w:t>
+      </w:r>
+      <w:proofErr w:type="spellStart"/>
+      <w:r>
+        <w:t>adminer</w:t>
+      </w:r>
+      <w:proofErr w:type="spellEnd"/>
+      <w:r>
+        <w:t>, etc.)</w:t>
+      </w:r>
+    </w:p>
+    <w:p>
+      <w:r>
+        <w:t>- **Success Check**: `</w:t>
+      </w:r>
+      <w:proofErr w:type="spellStart"/>
+      <w:r>
+        <w:t>docker</w:t>
+      </w:r>
+      <w:proofErr w:type="spellEnd"/>
+      <w:r>
+        <w:t>-compose up` starts complete development environment</w:t>
       </w:r>
     </w:p>
     <w:p/>
@@ -747,7 +994,15 @@
     </w:p>
     <w:p>
       <w:r>
-        <w:t xml:space="preserve">  - [ ] Set up kubectl configuration</w:t>
+        <w:t xml:space="preserve">  - [ ] Set up </w:t>
+      </w:r>
+      <w:proofErr w:type="spellStart"/>
+      <w:r>
+        <w:t>kubectl</w:t>
+      </w:r>
+      <w:proofErr w:type="spellEnd"/>
+      <w:r>
+        <w:t xml:space="preserve"> configuration</w:t>
       </w:r>
     </w:p>
     <w:p>
@@ -830,8 +1085,13 @@
     </w:p>
     <w:p>
       <w:r>
-        <w:t xml:space="preserve">  - [ ] Create basic dashboard with Grafana</w:t>
-      </w:r>
+        <w:t xml:space="preserve">  - [ ] Create basic dashboard with </w:t>
+      </w:r>
+      <w:proofErr w:type="spellStart"/>
+      <w:r>
+        <w:t>Grafana</w:t>
+      </w:r>
+      <w:proofErr w:type="spellEnd"/>
     </w:p>
     <w:p>
       <w:r>
@@ -871,7 +1131,15 @@
     </w:p>
     <w:p>
       <w:r>
-        <w:t>- **Success Check**: CI/CD pipeline builds and deploys on git push</w:t>
+        <w:t xml:space="preserve">- **Success Check**: CI/CD pipeline builds and deploys on </w:t>
+      </w:r>
+      <w:proofErr w:type="spellStart"/>
+      <w:r>
+        <w:t>git</w:t>
+      </w:r>
+      <w:proofErr w:type="spellEnd"/>
+      <w:r>
+        <w:t xml:space="preserve"> push</w:t>
       </w:r>
     </w:p>
     <w:p/>
@@ -947,7 +1215,15 @@
     </w:p>
     <w:p>
       <w:r>
-        <w:t>- [ ] 12 microservices running in Kubernetes</w:t>
+        <w:t xml:space="preserve">- [ ] 12 </w:t>
+      </w:r>
+      <w:proofErr w:type="spellStart"/>
+      <w:r>
+        <w:t>microservices</w:t>
+      </w:r>
+      <w:proofErr w:type="spellEnd"/>
+      <w:r>
+        <w:t xml:space="preserve"> running in Kubernetes</w:t>
       </w:r>
     </w:p>
     <w:p>
@@ -974,7 +1250,15 @@
     <w:p/>
     <w:p>
       <w:r>
-        <w:t xml:space="preserve">**Phase 1 Complete!** </w:t>
+        <w:t>**Phase 1 Complete</w:t>
+      </w:r>
+      <w:proofErr w:type="gramStart"/>
+      <w:r>
+        <w:t>!*</w:t>
+      </w:r>
+      <w:proofErr w:type="gramEnd"/>
+      <w:r>
+        <w:t xml:space="preserve">* </w:t>
       </w:r>
       <w:r>
         <w:rPr>
@@ -1020,32 +1304,80 @@
     </w:p>
     <w:p>
       <w:r>
-        <w:t>4:00 PM - 4:30 PM  | Review yesterday's progress &amp; plan today's tasks</w:t>
-      </w:r>
-    </w:p>
-    <w:p>
-      <w:r>
-        <w:t>4:30 PM - 6:30 PM  | Development Session 1 (2 hours)</w:t>
-      </w:r>
-    </w:p>
-    <w:p>
-      <w:r>
-        <w:t>6:30 PM - 7:00 PM  | Break</w:t>
-      </w:r>
-    </w:p>
-    <w:p>
-      <w:r>
-        <w:t>7:00 PM - 8:00 PM  | Learning Session (1 hour)</w:t>
-      </w:r>
-    </w:p>
-    <w:p>
-      <w:r>
-        <w:t>8:00 PM - 9:00 PM  | Development Session 2 (1 hour)</w:t>
-      </w:r>
-    </w:p>
-    <w:p>
-      <w:r>
-        <w:t>9:00 PM - 9:30 PM  | Document progress &amp; prepare for tomorrow</w:t>
+        <w:t xml:space="preserve">4:00 PM - 4:30 </w:t>
+      </w:r>
+      <w:proofErr w:type="gramStart"/>
+      <w:r>
+        <w:t>PM  |</w:t>
+      </w:r>
+      <w:proofErr w:type="gramEnd"/>
+      <w:r>
+        <w:t xml:space="preserve"> Review yesterday's progress &amp; plan today's tasks</w:t>
+      </w:r>
+    </w:p>
+    <w:p>
+      <w:r>
+        <w:t xml:space="preserve">4:30 PM - 6:30 </w:t>
+      </w:r>
+      <w:proofErr w:type="gramStart"/>
+      <w:r>
+        <w:t>PM  |</w:t>
+      </w:r>
+      <w:proofErr w:type="gramEnd"/>
+      <w:r>
+        <w:t xml:space="preserve"> Development Session 1 (2 hours)</w:t>
+      </w:r>
+    </w:p>
+    <w:p>
+      <w:r>
+        <w:t xml:space="preserve">6:30 PM - 7:00 </w:t>
+      </w:r>
+      <w:proofErr w:type="gramStart"/>
+      <w:r>
+        <w:t>PM  |</w:t>
+      </w:r>
+      <w:proofErr w:type="gramEnd"/>
+      <w:r>
+        <w:t xml:space="preserve"> Break</w:t>
+      </w:r>
+    </w:p>
+    <w:p>
+      <w:r>
+        <w:t xml:space="preserve">7:00 PM - 8:00 </w:t>
+      </w:r>
+      <w:proofErr w:type="gramStart"/>
+      <w:r>
+        <w:t>PM  |</w:t>
+      </w:r>
+      <w:proofErr w:type="gramEnd"/>
+      <w:r>
+        <w:t xml:space="preserve"> Learning Session (1 hour)</w:t>
+      </w:r>
+    </w:p>
+    <w:p>
+      <w:r>
+        <w:t xml:space="preserve">8:00 PM - 9:00 </w:t>
+      </w:r>
+      <w:proofErr w:type="gramStart"/>
+      <w:r>
+        <w:t>PM  |</w:t>
+      </w:r>
+      <w:proofErr w:type="gramEnd"/>
+      <w:r>
+        <w:t xml:space="preserve"> Development Session 2 (1 hour)</w:t>
+      </w:r>
+    </w:p>
+    <w:p>
+      <w:r>
+        <w:t xml:space="preserve">9:00 PM - 9:30 </w:t>
+      </w:r>
+      <w:proofErr w:type="gramStart"/>
+      <w:r>
+        <w:t>PM  |</w:t>
+      </w:r>
+      <w:proofErr w:type="gramEnd"/>
+      <w:r>
+        <w:t xml:space="preserve"> Document progress &amp; prepare for tomorrow</w:t>
       </w:r>
     </w:p>
     <w:p>
@@ -1109,7 +1441,23 @@
     <w:p/>
     <w:p>
       <w:r>
-        <w:t xml:space="preserve">**Ready to start tomorrow?** This daily plan will ensure consistent progress toward your $100K FinTech goal! </w:t>
+        <w:t>**Ready to start tomorrow</w:t>
+      </w:r>
+      <w:proofErr w:type="gramStart"/>
+      <w:r>
+        <w:t>?*</w:t>
+      </w:r>
+      <w:proofErr w:type="gramEnd"/>
+      <w:r>
+        <w:t xml:space="preserve">* This daily plan will ensure consistent progress toward your $100K </w:t>
+      </w:r>
+      <w:proofErr w:type="spellStart"/>
+      <w:r>
+        <w:t>FinTech</w:t>
+      </w:r>
+      <w:proofErr w:type="spellEnd"/>
+      <w:r>
+        <w:t xml:space="preserve"> goal! </w:t>
       </w:r>
       <w:r>
         <w:rPr>
@@ -1123,8 +1471,6 @@
       <w:r>
         <w:t>Would you like me to continue with the daily breakdown for Phase 2?</w:t>
       </w:r>
-      <w:bookmarkStart w:id="0" w:name="_GoBack"/>
-      <w:bookmarkEnd w:id="0"/>
     </w:p>
     <w:sectPr>
       <w:pgSz w:w="12240" w:h="15840"/>

</xml_diff>